<commit_message>
quitando archivos de prueba
</commit_message>
<xml_diff>
--- a/informe.docx
+++ b/informe.docx
@@ -391,7 +391,7 @@
                 <w:rFonts w:ascii="Arial" w:hAnsi="Arial"/>
                 <w:sz w:val="16"/>
               </w:rPr>
-              <w:t>• ACCIDENTE CEREBROVASCULAR ESQUÉMICO AGUDO CONVERTIDO EN HEMORRAGICO EN EL LÓBULO FRONTO PARA EL IZQUIERDO DE PROBABLE HETEROLOGÍA CARDIOEMBÓLICA</w:t>
+              <w:t>• ACCIDENTE CEREBROVASCULAR ISQUÉMICO AGUDO CONVERTIDO EN HEMORRÁGICO EN EL LÓBULO FRONTOPARIETAL IZQUIERDO DE PROBABLE ETIOLOGÍA CARDIOEMBÓLICA</w:t>
               <w:br/>
             </w:r>
             <w:r>
@@ -399,7 +399,7 @@
                 <w:rFonts w:ascii="Arial" w:hAnsi="Arial"/>
                 <w:sz w:val="16"/>
               </w:rPr>
-              <w:t>• INSUFICIENCIA CARACALCOMPENSADA</w:t>
+              <w:t>• INSUFICIENCIA CARDÍACA DESCOMPENSADA</w:t>
               <w:br/>
             </w:r>
             <w:r>
@@ -407,7 +407,7 @@
                 <w:rFonts w:ascii="Arial" w:hAnsi="Arial"/>
                 <w:sz w:val="16"/>
               </w:rPr>
-              <w:t>• SIN ROMÉSTRICO EN ESTUDIOS DE CONDARIO E HIPATITIS MEDICAMENTOSAS EN REMISIÓN</w:t>
+              <w:t>• SÍNDROME ICTÉRICO EN ESTUDIO SECUNDARIO A HEPATITIS MEDICAMENTOSA EN REMISIÓN</w:t>
               <w:br/>
             </w:r>
             <w:r>
@@ -430,7 +430,7 @@
                 <w:rFonts w:ascii="Arial" w:hAnsi="Arial"/>
                 <w:sz w:val="16"/>
               </w:rPr>
-              <w:t>El paciente es refiere pasar el turno en regular estado general sin nocias ni bumitos conciliando el sueño de manera intermitente.</w:t>
+              <w:t>Paciente refiere pasar el turno en regular estado general, sin náuseas ni vómitos, conciliando el sueño de manera intermitente.</w:t>
               <w:br/>
               <w:br/>
             </w:r>
@@ -447,7 +447,7 @@
                 <w:rFonts w:ascii="Arial" w:hAnsi="Arial"/>
                 <w:sz w:val="16"/>
               </w:rPr>
-              <w:t>simétrico, silbindrico móvil, presencia de nebo senil, cina de nopatias palpables con ingoirictación y uclar grado 3.</w:t>
+              <w:t>Simétrico, cilíndrico, móvil, presencia de nevo senil, sin adenopatías palpables, con ingurgitación yugular grado 3.</w:t>
               <w:br/>
             </w:r>
             <w:r>
@@ -463,7 +463,7 @@
                 <w:rFonts w:ascii="Arial" w:hAnsi="Arial"/>
                 <w:sz w:val="16"/>
               </w:rPr>
-              <w:t>ruidos cardeco, rítmicos, regulares normofanéticos</w:t>
+              <w:t>Ruidos cardíacos rítmicos, regulares, normofonéticos.</w:t>
               <w:br/>
             </w:r>
             <w:r>
@@ -479,7 +479,7 @@
                 <w:rFonts w:ascii="Arial" w:hAnsi="Arial"/>
                 <w:sz w:val="16"/>
               </w:rPr>
-              <w:t>a la ascultação con mullillo vesicular disminuido en ambos campos pulmonares por presencia de certores esporádicos, en bases pulmonares.</w:t>
+              <w:t>A la auscultación con murmullo vesicular disminuido en ambos campos pulmonares, presencia de estertores esporádicos en bases pulmonares.</w:t>
               <w:br/>
             </w:r>
             <w:r>
@@ -495,7 +495,7 @@
                 <w:rFonts w:ascii="Arial" w:hAnsi="Arial"/>
                 <w:sz w:val="16"/>
               </w:rPr>
-              <w:t>semi globoso, simétrico, sin presencia de lesiones visibles o cicatrices, a la ascultação con ruidos hidroérios positivos y presionismo normo activo. A la apropasión no dolorosa.</w:t>
+              <w:t>Semigloboso, simétrico, sin presencia de lesiones visibles o cicatrices. A la auscultación con ruidos hidroaéreos positivos y peristaltismo normoactivo. No doloroso a la palpación.</w:t>
               <w:br/>
             </w:r>
             <w:r>
@@ -511,7 +511,7 @@
                 <w:rFonts w:ascii="Arial" w:hAnsi="Arial"/>
                 <w:sz w:val="16"/>
               </w:rPr>
-              <w:t>con presencia de zonda vesical, conectada bolsa con la historia con débito de características normales.</w:t>
+              <w:t>Presencia de sonda vesical conectada a bolsa colectora con débito de características normales.</w:t>
               <w:br/>
             </w:r>
             <w:r>
@@ -527,7 +527,7 @@
                 <w:rFonts w:ascii="Arial" w:hAnsi="Arial"/>
                 <w:sz w:val="16"/>
               </w:rPr>
-              <w:t>tonoitrofismo disminuido en miembros periores, inferiores sin presencia de demás.</w:t>
+              <w:t>Tono y trofismo disminuido en miembros superiores e inferiores, sin presencia de edemas.</w:t>
               <w:br/>
             </w:r>
             <w:r>
@@ -544,7 +544,7 @@
                 <w:rFonts w:ascii="Arial" w:hAnsi="Arial"/>
                 <w:sz w:val="16"/>
               </w:rPr>
-              <w:t>paciente de cuito dorsal, pasivo, fases, compuesta a febril, cosas úmedas e istericas tejido muscular, cacéstico, comodidad activa y pasiva reducida.</w:t>
+              <w:t>Paciente en decúbito dorsal pasivo, facies compuesta, afebril, mucosas húmedas e ictéricas, tejido muscular caquéctico, comodidad activa y pasiva reducida.</w:t>
               <w:br/>
             </w:r>
             <w:r>
@@ -561,7 +561,7 @@
                 <w:rFonts w:ascii="Arial" w:hAnsi="Arial"/>
                 <w:sz w:val="16"/>
               </w:rPr>
-              <w:t>vigil, pupilas esocóricas, fotorrectivas, sin foco motor ni sensitive, Glasgow 15 sobre 15</w:t>
+              <w:t>Vigil, pupilas isocóricas fotorreactivas., Sin foco motor ni sensitivo., Glasgow 15/15</w:t>
               <w:br/>
             </w:r>
           </w:p>
@@ -576,7 +576,7 @@
                 <w:rFonts w:ascii="Arial" w:hAnsi="Arial"/>
                 <w:sz w:val="16"/>
               </w:rPr>
-              <w:t>1. dieta blanda</w:t>
+              <w:t>1. Dieta blanda</w:t>
               <w:br/>
             </w:r>
             <w:r>
@@ -584,7 +584,7 @@
                 <w:rFonts w:ascii="Arial" w:hAnsi="Arial"/>
                 <w:sz w:val="16"/>
               </w:rPr>
-              <w:t>2. control de signos vitales y diurosis por turno</w:t>
+              <w:t>2. Controles de signos vitales y diuresis por turno</w:t>
               <w:br/>
             </w:r>
             <w:r>
@@ -592,7 +592,7 @@
                 <w:rFonts w:ascii="Arial" w:hAnsi="Arial"/>
                 <w:sz w:val="16"/>
               </w:rPr>
-              <w:t>3. cabecer a 30 grados</w:t>
+              <w:t>3. Cabecera a 30 grados</w:t>
               <w:br/>
             </w:r>
             <w:r>
@@ -600,7 +600,7 @@
                 <w:rFonts w:ascii="Arial" w:hAnsi="Arial"/>
                 <w:sz w:val="16"/>
               </w:rPr>
-              <w:t>4. solución fisiolovica de mil centímetros cóbicos</w:t>
+              <w:t>4. Solución fisiológica de 1000 cc</w:t>
               <w:br/>
             </w:r>
             <w:r>
@@ -608,7 +608,7 @@
                 <w:rFonts w:ascii="Arial" w:hAnsi="Arial"/>
                 <w:sz w:val="16"/>
               </w:rPr>
-              <w:t>5. antibiótico en su día 10, septacidima, un gramo, un viendo venosa cada 8 horas</w:t>
+              <w:t>5. Ceftazidima 1g IV cada 8 horas (Día 10)</w:t>
               <w:br/>
             </w:r>
             <w:r>
@@ -616,7 +616,7 @@
                 <w:rFonts w:ascii="Arial" w:hAnsi="Arial"/>
                 <w:sz w:val="16"/>
               </w:rPr>
-              <w:t>6. cámbia para sol 20 miligramos cada 24 horas, bióral</w:t>
+              <w:t>6. Omeprazol 20 mg VO cada 24 horas</w:t>
               <w:br/>
             </w:r>
             <w:r>
@@ -624,7 +624,7 @@
                 <w:rFonts w:ascii="Arial" w:hAnsi="Arial"/>
                 <w:sz w:val="16"/>
               </w:rPr>
-              <w:t>7. prega valina, 150 miligramos, cada 24 horas, bióral</w:t>
+              <w:t>7. Pregabalina 150 mg VO cada 24 horas</w:t>
               <w:br/>
             </w:r>
             <w:r>
@@ -632,7 +632,7 @@
                 <w:rFonts w:ascii="Arial" w:hAnsi="Arial"/>
                 <w:sz w:val="16"/>
               </w:rPr>
-              <w:t>8. cilimarina, 150 miligramos, cada 12 horas, bióral</w:t>
+              <w:t>8. Silimarina 150 mg VO cada 12 horas</w:t>
               <w:br/>
             </w:r>
             <w:r>
@@ -640,7 +640,7 @@
                 <w:rFonts w:ascii="Arial" w:hAnsi="Arial"/>
                 <w:sz w:val="16"/>
               </w:rPr>
-              <w:t>9. si varoxaban, 10 miligramos cada 24 horas, bióral</w:t>
+              <w:t>9. Rivaroxaban 10 mg VO cada 24 horas</w:t>
               <w:br/>
             </w:r>
             <w:r>
@@ -648,7 +648,7 @@
                 <w:rFonts w:ascii="Arial" w:hAnsi="Arial"/>
                 <w:sz w:val="16"/>
               </w:rPr>
-              <w:t>10. cilimarina, 5 ml, cada 24 horas, bióral</w:t>
+              <w:t>10. Citicolina 5 ml VO cada 24 horas</w:t>
               <w:br/>
             </w:r>
             <w:r>
@@ -656,7 +656,7 @@
                 <w:rFonts w:ascii="Arial" w:hAnsi="Arial"/>
                 <w:sz w:val="16"/>
               </w:rPr>
-              <w:t>11. fisiotera, pia motor e ilesperatoria</w:t>
+              <w:t>11. Fisioterapia motora e inspiratoria</w:t>
               <w:br/>
             </w:r>
             <w:r>
@@ -664,7 +664,7 @@
                 <w:rFonts w:ascii="Arial" w:hAnsi="Arial"/>
                 <w:sz w:val="16"/>
               </w:rPr>
-              <w:t>12. comunicar cambios</w:t>
+              <w:t>12. Comunicar cambios</w:t>
               <w:br/>
             </w:r>
           </w:p>

</xml_diff>